<commit_message>
Updated documentation for the Eclipse section in Tools needed.
</commit_message>
<xml_diff>
--- a/automationTest/Documentations/1 - Installaton guide.docx
+++ b/automationTest/Documentations/1 - Installaton guide.docx
@@ -1,6 +1,6 @@
 
 <file path=word/document.xml><?xml version="1.0" encoding="utf-8"?>
-<w:document xmlns:wpc="http://schemas.microsoft.com/office/word/2010/wordprocessingCanvas" xmlns:mo="http://schemas.microsoft.com/office/mac/office/2008/main" xmlns:mc="http://schemas.openxmlformats.org/markup-compatibility/2006" xmlns:mv="urn:schemas-microsoft-com:mac:vml" xmlns:o="urn:schemas-microsoft-com:office:office" xmlns:r="http://schemas.openxmlformats.org/officeDocument/2006/relationships" xmlns:m="http://schemas.openxmlformats.org/officeDocument/2006/math" xmlns:v="urn:schemas-microsoft-com:vml" xmlns:wp14="http://schemas.microsoft.com/office/word/2010/wordprocessingDrawing" xmlns:wp="http://schemas.openxmlformats.org/drawingml/2006/wordprocessingDrawing" xmlns:w10="urn:schemas-microsoft-com:office:word" xmlns:w="http://schemas.openxmlformats.org/wordprocessingml/2006/main" xmlns:w14="http://schemas.microsoft.com/office/word/2010/wordml" xmlns:w15="http://schemas.microsoft.com/office/word/2012/wordml" xmlns:wpg="http://schemas.microsoft.com/office/word/2010/wordprocessingGroup" xmlns:wpi="http://schemas.microsoft.com/office/word/2010/wordprocessingInk" xmlns:wne="http://schemas.microsoft.com/office/word/2006/wordml" xmlns:wps="http://schemas.microsoft.com/office/word/2010/wordprocessingShape" mc:Ignorable="w14 w15 wp14">
+<w:document xmlns:wpc="http://schemas.microsoft.com/office/word/2010/wordprocessingCanvas" xmlns:mc="http://schemas.openxmlformats.org/markup-compatibility/2006" xmlns:o="urn:schemas-microsoft-com:office:office" xmlns:r="http://schemas.openxmlformats.org/officeDocument/2006/relationships" xmlns:m="http://schemas.openxmlformats.org/officeDocument/2006/math" xmlns:v="urn:schemas-microsoft-com:vml" xmlns:wp14="http://schemas.microsoft.com/office/word/2010/wordprocessingDrawing" xmlns:wp="http://schemas.openxmlformats.org/drawingml/2006/wordprocessingDrawing" xmlns:w10="urn:schemas-microsoft-com:office:word" xmlns:w="http://schemas.openxmlformats.org/wordprocessingml/2006/main" xmlns:w14="http://schemas.microsoft.com/office/word/2010/wordml" xmlns:w15="http://schemas.microsoft.com/office/word/2012/wordml" xmlns:wpg="http://schemas.microsoft.com/office/word/2010/wordprocessingGroup" xmlns:wpi="http://schemas.microsoft.com/office/word/2010/wordprocessingInk" xmlns:wne="http://schemas.microsoft.com/office/word/2006/wordml" xmlns:wps="http://schemas.microsoft.com/office/word/2010/wordprocessingShape" mc:Ignorable="w14 w15 wp14">
   <w:body>
     <w:sdt>
       <w:sdtPr>
@@ -17,7 +17,7 @@
           <w:r>
             <w:rPr>
               <w:noProof/>
-              <w:lang w:val="en-US"/>
+              <w:lang w:eastAsia="en-CA"/>
             </w:rPr>
             <mc:AlternateContent>
               <mc:Choice Requires="wps">
@@ -222,7 +222,7 @@
                   </wp:anchor>
                 </w:drawing>
               </mc:Choice>
-              <mc:Fallback>
+              <mc:Fallback xmlns:mv="urn:schemas-microsoft-com:mac:vml" xmlns:mo="http://schemas.microsoft.com/office/mac/office/2008/main">
                 <w:pict>
                   <v:shapetype w14:anchorId="160987A2" id="_x0000_t202" coordsize="21600,21600" o:spt="202" path="m0,0l0,21600,21600,21600,21600,0xe">
                     <v:stroke joinstyle="miter"/>
@@ -357,7 +357,7 @@
           <w:r>
             <w:rPr>
               <w:noProof/>
-              <w:lang w:val="en-US"/>
+              <w:lang w:eastAsia="en-CA"/>
             </w:rPr>
             <mc:AlternateContent>
               <mc:Choice Requires="wps">
@@ -484,7 +484,7 @@
                   </wp:anchor>
                 </w:drawing>
               </mc:Choice>
-              <mc:Fallback>
+              <mc:Fallback xmlns:mv="urn:schemas-microsoft-com:mac:vml" xmlns:mo="http://schemas.microsoft.com/office/mac/office/2008/main">
                 <w:pict>
                   <v:rect id="Rectangle 132" o:spid="_x0000_s1027" style="position:absolute;margin-left:-4.4pt;margin-top:0;width:46.8pt;height:77.75pt;z-index:251659264;visibility:visible;mso-wrap-style:square;mso-width-percent:76;mso-height-percent:98;mso-top-percent:23;mso-wrap-distance-left:9pt;mso-wrap-distance-top:0;mso-wrap-distance-right:9pt;mso-wrap-distance-bottom:0;mso-position-horizontal:right;mso-position-horizontal-relative:margin;mso-position-vertical-relative:page;mso-width-percent:76;mso-height-percent:98;mso-top-percent:23;mso-width-relative:page;mso-height-relative:page;v-text-anchor:bottom" o:gfxdata="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" fillcolor="#5b9bd5 [3204]" stroked="f" strokeweight="1pt">
                     <v:path arrowok="t"/>
@@ -1515,60 +1515,64 @@
         </w:numPr>
       </w:pPr>
       <w:r>
-        <w:t>Eclipse: link</w:t>
-      </w:r>
-    </w:p>
-    <w:p>
-      <w:pPr>
-        <w:pStyle w:val="NoSpacing"/>
-        <w:numPr>
-          <w:ilvl w:val="1"/>
-          <w:numId w:val="1"/>
-        </w:numPr>
-        <w:ind w:left="1134"/>
-      </w:pPr>
-      <w:r>
-        <w:t xml:space="preserve">Git plugin: </w:t>
-      </w:r>
-      <w:r>
-        <w:t>link</w:t>
-      </w:r>
-    </w:p>
-    <w:p>
-      <w:pPr>
-        <w:pStyle w:val="NoSpacing"/>
-        <w:numPr>
-          <w:ilvl w:val="1"/>
-          <w:numId w:val="1"/>
-        </w:numPr>
-        <w:ind w:left="1134"/>
-      </w:pPr>
-      <w:r>
-        <w:t>TestNG plugin</w:t>
-      </w:r>
-      <w:r>
-        <w:t xml:space="preserve">: </w:t>
+        <w:t xml:space="preserve">Eclipse: </w:t>
       </w:r>
       <w:hyperlink r:id="rId9" w:history="1">
         <w:r>
           <w:rPr>
             <w:rStyle w:val="Hyperlink"/>
           </w:rPr>
-          <w:t>link</w:t>
+          <w:t>lin</w:t>
+        </w:r>
+        <w:r>
+          <w:rPr>
+            <w:rStyle w:val="Hyperlink"/>
+          </w:rPr>
+          <w:t>k</w:t>
         </w:r>
       </w:hyperlink>
-    </w:p>
-    <w:p>
-      <w:pPr>
-        <w:pStyle w:val="NoSpacing"/>
-        <w:numPr>
-          <w:ilvl w:val="0"/>
+      <w:r>
+        <w:t xml:space="preserve"> (4.2.1)</w:t>
+      </w:r>
+    </w:p>
+    <w:p>
+      <w:pPr>
+        <w:pStyle w:val="NoSpacing"/>
+        <w:numPr>
+          <w:ilvl w:val="1"/>
           <w:numId w:val="1"/>
         </w:numPr>
-      </w:pPr>
-      <w:r>
-        <w:t xml:space="preserve">Selenium: </w:t>
-      </w:r>
+        <w:ind w:left="1134"/>
+      </w:pPr>
+      <w:r>
+        <w:t xml:space="preserve">Git plugin: </w:t>
+      </w:r>
+      <w:r>
+        <w:fldChar w:fldCharType="begin"/>
+      </w:r>
+      <w:r>
+        <w:instrText xml:space="preserve"> HYPERLINK "http://download.eclipse.org/egit/updates/" </w:instrText>
+      </w:r>
+      <w:r>
+        <w:fldChar w:fldCharType="separate"/>
+      </w:r>
+      <w:r>
+        <w:rPr>
+          <w:rStyle w:val="Hyperlink"/>
+        </w:rPr>
+        <w:t>lin</w:t>
+      </w:r>
+      <w:r>
+        <w:rPr>
+          <w:rStyle w:val="Hyperlink"/>
+        </w:rPr>
+        <w:t>k</w:t>
+      </w:r>
+      <w:r>
+        <w:fldChar w:fldCharType="end"/>
+      </w:r>
+      <w:bookmarkStart w:id="1" w:name="_GoBack"/>
+      <w:bookmarkEnd w:id="1"/>
     </w:p>
     <w:p>
       <w:pPr>
@@ -1579,18 +1583,30 @@
         </w:numPr>
         <w:ind w:left="1134"/>
       </w:pPr>
+      <w:r>
+        <w:t>TestNG plugin</w:t>
+      </w:r>
+      <w:r>
+        <w:t xml:space="preserve">: </w:t>
+      </w:r>
       <w:hyperlink r:id="rId10" w:history="1">
         <w:r>
           <w:rPr>
             <w:rStyle w:val="Hyperlink"/>
           </w:rPr>
-          <w:t>L</w:t>
+          <w:t>li</w:t>
         </w:r>
         <w:r>
           <w:rPr>
             <w:rStyle w:val="Hyperlink"/>
           </w:rPr>
-          <w:t>ink</w:t>
+          <w:t>n</w:t>
+        </w:r>
+        <w:r>
+          <w:rPr>
+            <w:rStyle w:val="Hyperlink"/>
+          </w:rPr>
+          <w:t>k</w:t>
         </w:r>
       </w:hyperlink>
     </w:p>
@@ -1598,57 +1614,12 @@
       <w:pPr>
         <w:pStyle w:val="NoSpacing"/>
         <w:numPr>
-          <w:ilvl w:val="1"/>
-          <w:numId w:val="1"/>
-        </w:numPr>
-        <w:ind w:left="1134"/>
-        <w:rPr>
-          <w:b/>
-        </w:rPr>
-      </w:pPr>
-      <w:r>
-        <w:t>Already included. Check</w:t>
-      </w:r>
-      <w:r>
-        <w:t>:</w:t>
-      </w:r>
-      <w:r>
-        <w:t xml:space="preserve"> </w:t>
-      </w:r>
-      <w:proofErr w:type="spellStart"/>
-      <w:r>
-        <w:rPr>
-          <w:b/>
-        </w:rPr>
-        <w:t>automationTest</w:t>
-      </w:r>
-      <w:proofErr w:type="spellEnd"/>
-      <w:r>
-        <w:rPr>
-          <w:b/>
-        </w:rPr>
-        <w:t>\lib\selenium-2.48.2</w:t>
-      </w:r>
-    </w:p>
-    <w:p>
-      <w:pPr>
-        <w:pStyle w:val="NoSpacing"/>
-        <w:numPr>
           <w:ilvl w:val="0"/>
           <w:numId w:val="1"/>
         </w:numPr>
-        <w:rPr>
-          <w:b/>
-        </w:rPr>
-      </w:pPr>
-      <w:r>
-        <w:t xml:space="preserve">Selenium IDE </w:t>
-      </w:r>
-      <w:r>
-        <w:t>Firefox</w:t>
-      </w:r>
-      <w:r>
-        <w:t xml:space="preserve"> plugin: </w:t>
+      </w:pPr>
+      <w:r>
+        <w:t xml:space="preserve">Selenium: </w:t>
       </w:r>
     </w:p>
     <w:p>
@@ -1659,25 +1630,6 @@
           <w:numId w:val="1"/>
         </w:numPr>
         <w:ind w:left="1134"/>
-      </w:pPr>
-      <w:r>
-        <w:t>Descripti</w:t>
-      </w:r>
-      <w:r>
-        <w:t>on: Used to record and playback user actions such as button clicks and keyboard presses. Also used to export recorded actions to Java.</w:t>
-      </w:r>
-    </w:p>
-    <w:p>
-      <w:pPr>
-        <w:pStyle w:val="NoSpacing"/>
-        <w:numPr>
-          <w:ilvl w:val="1"/>
-          <w:numId w:val="1"/>
-        </w:numPr>
-        <w:ind w:left="1134"/>
-        <w:rPr>
-          <w:b/>
-        </w:rPr>
       </w:pPr>
       <w:hyperlink r:id="rId11" w:history="1">
         <w:r>
@@ -1698,6 +1650,42 @@
       <w:pPr>
         <w:pStyle w:val="NoSpacing"/>
         <w:numPr>
+          <w:ilvl w:val="1"/>
+          <w:numId w:val="1"/>
+        </w:numPr>
+        <w:ind w:left="1134"/>
+        <w:rPr>
+          <w:b/>
+        </w:rPr>
+      </w:pPr>
+      <w:r>
+        <w:t>Already included. Check</w:t>
+      </w:r>
+      <w:r>
+        <w:t>:</w:t>
+      </w:r>
+      <w:r>
+        <w:t xml:space="preserve"> </w:t>
+      </w:r>
+      <w:proofErr w:type="spellStart"/>
+      <w:r>
+        <w:rPr>
+          <w:b/>
+        </w:rPr>
+        <w:t>automationTest</w:t>
+      </w:r>
+      <w:proofErr w:type="spellEnd"/>
+      <w:r>
+        <w:rPr>
+          <w:b/>
+        </w:rPr>
+        <w:t>\lib\selenium-2.48.2</w:t>
+      </w:r>
+    </w:p>
+    <w:p>
+      <w:pPr>
+        <w:pStyle w:val="NoSpacing"/>
+        <w:numPr>
           <w:ilvl w:val="0"/>
           <w:numId w:val="1"/>
         </w:numPr>
@@ -1706,7 +1694,13 @@
         </w:rPr>
       </w:pPr>
       <w:r>
-        <w:t xml:space="preserve">Browser drivers: </w:t>
+        <w:t xml:space="preserve">Selenium IDE </w:t>
+      </w:r>
+      <w:r>
+        <w:t>Firefox</w:t>
+      </w:r>
+      <w:r>
+        <w:t xml:space="preserve"> plugin: </w:t>
       </w:r>
     </w:p>
     <w:p>
@@ -1717,34 +1711,12 @@
           <w:numId w:val="1"/>
         </w:numPr>
         <w:ind w:left="1134"/>
-        <w:rPr>
-          <w:b/>
-        </w:rPr>
-      </w:pPr>
-      <w:r>
-        <w:t>Description: Used for connecting to browsers</w:t>
-      </w:r>
-      <w:r>
-        <w:t>. These are required in order to run tests on web browsers.</w:t>
-      </w:r>
-      <w:r>
-        <w:t xml:space="preserve"> Currently has Google Chrome, Mozilla Firefox and Internet Explorer. More browsers can be used, but this eclipse project only uses Chrome, Firefox and Internet Explorer.</w:t>
-      </w:r>
-    </w:p>
-    <w:p>
-      <w:pPr>
-        <w:pStyle w:val="NoSpacing"/>
-        <w:numPr>
-          <w:ilvl w:val="1"/>
-          <w:numId w:val="1"/>
-        </w:numPr>
-        <w:ind w:left="1134"/>
-        <w:rPr>
-          <w:b/>
-        </w:rPr>
-      </w:pPr>
-      <w:r>
-        <w:t>Firefox driver is built into Selenium. External driver not required</w:t>
+      </w:pPr>
+      <w:r>
+        <w:t>Descripti</w:t>
+      </w:r>
+      <w:r>
+        <w:t>on: Used to record and playback user actions such as button clicks and keyboard presses. Also used to export recorded actions to Java.</w:t>
       </w:r>
     </w:p>
     <w:p>
@@ -1764,7 +1736,13 @@
           <w:rPr>
             <w:rStyle w:val="Hyperlink"/>
           </w:rPr>
-          <w:t>Link</w:t>
+          <w:t>L</w:t>
+        </w:r>
+        <w:r>
+          <w:rPr>
+            <w:rStyle w:val="Hyperlink"/>
+          </w:rPr>
+          <w:t>ink</w:t>
         </w:r>
       </w:hyperlink>
     </w:p>
@@ -1772,44 +1750,6 @@
       <w:pPr>
         <w:pStyle w:val="NoSpacing"/>
         <w:numPr>
-          <w:ilvl w:val="1"/>
-          <w:numId w:val="1"/>
-        </w:numPr>
-        <w:ind w:left="1134"/>
-        <w:rPr>
-          <w:b/>
-        </w:rPr>
-      </w:pPr>
-      <w:r>
-        <w:t xml:space="preserve">Already included. Check: </w:t>
-      </w:r>
-      <w:proofErr w:type="spellStart"/>
-      <w:r>
-        <w:rPr>
-          <w:b/>
-        </w:rPr>
-        <w:t>automationTest</w:t>
-      </w:r>
-      <w:proofErr w:type="spellEnd"/>
-      <w:r>
-        <w:rPr>
-          <w:b/>
-        </w:rPr>
-        <w:t>\lib\</w:t>
-      </w:r>
-      <w:proofErr w:type="spellStart"/>
-      <w:r>
-        <w:rPr>
-          <w:b/>
-        </w:rPr>
-        <w:t>BrowserDrivers</w:t>
-      </w:r>
-      <w:proofErr w:type="spellEnd"/>
-    </w:p>
-    <w:p>
-      <w:pPr>
-        <w:pStyle w:val="NoSpacing"/>
-        <w:numPr>
           <w:ilvl w:val="0"/>
           <w:numId w:val="1"/>
         </w:numPr>
@@ -1817,19 +1757,8 @@
           <w:b/>
         </w:rPr>
       </w:pPr>
-      <w:proofErr w:type="spellStart"/>
-      <w:r>
-        <w:t>Auto</w:t>
-      </w:r>
-      <w:r>
-        <w:t>Auth</w:t>
-      </w:r>
-      <w:proofErr w:type="spellEnd"/>
-      <w:r>
-        <w:t xml:space="preserve"> </w:t>
-      </w:r>
-      <w:r>
-        <w:t>Firefox plugin</w:t>
+      <w:r>
+        <w:t xml:space="preserve">Browser drivers: </w:t>
       </w:r>
     </w:p>
     <w:p>
@@ -1845,10 +1774,13 @@
         </w:rPr>
       </w:pPr>
       <w:r>
-        <w:t xml:space="preserve">Description: </w:t>
-      </w:r>
-      <w:r>
-        <w:t>Submitting HTTP authentication dialogs when you’ve chosen to have the browser save your login information</w:t>
+        <w:t>Description: Used for connecting to browsers</w:t>
+      </w:r>
+      <w:r>
+        <w:t>. These are required in order to run tests on web browsers.</w:t>
+      </w:r>
+      <w:r>
+        <w:t xml:space="preserve"> Currently has Google Chrome, Mozilla Firefox and Internet Explorer. More browsers can be used, but this eclipse project only uses Chrome, Firefox and Internet Explorer.</w:t>
       </w:r>
     </w:p>
     <w:p>
@@ -1864,7 +1796,7 @@
         </w:rPr>
       </w:pPr>
       <w:r>
-        <w:t>This is necessary in order to automatically fill in HTTP authentication and submit them.</w:t>
+        <w:t>Firefox driver is built into Selenium. External driver not required</w:t>
       </w:r>
     </w:p>
     <w:p>
@@ -1925,20 +1857,6 @@
         <w:t>BrowserDrivers</w:t>
       </w:r>
       <w:proofErr w:type="spellEnd"/>
-      <w:r>
-        <w:rPr>
-          <w:b/>
-        </w:rPr>
-        <w:t>\</w:t>
-      </w:r>
-      <w:proofErr w:type="spellStart"/>
-      <w:r>
-        <w:rPr>
-          <w:b/>
-        </w:rPr>
-        <w:t>Firefox_plugin</w:t>
-      </w:r>
-      <w:proofErr w:type="spellEnd"/>
     </w:p>
     <w:p>
       <w:pPr>
@@ -1951,8 +1869,19 @@
           <w:b/>
         </w:rPr>
       </w:pPr>
-      <w:r>
-        <w:t>Firebug Firefox plugin</w:t>
+      <w:proofErr w:type="spellStart"/>
+      <w:r>
+        <w:t>Auto</w:t>
+      </w:r>
+      <w:r>
+        <w:t>Auth</w:t>
+      </w:r>
+      <w:proofErr w:type="spellEnd"/>
+      <w:r>
+        <w:t xml:space="preserve"> </w:t>
+      </w:r>
+      <w:r>
+        <w:t>Firefox plugin</w:t>
       </w:r>
     </w:p>
     <w:p>
@@ -1968,7 +1897,26 @@
         </w:rPr>
       </w:pPr>
       <w:r>
-        <w:t>Description: It’s used to analyze the structure of the web page. In order to understand how graphs work.</w:t>
+        <w:t xml:space="preserve">Description: </w:t>
+      </w:r>
+      <w:r>
+        <w:t>Submitting HTTP authentication dialogs when you’ve chosen to have the browser save your login information</w:t>
+      </w:r>
+    </w:p>
+    <w:p>
+      <w:pPr>
+        <w:pStyle w:val="NoSpacing"/>
+        <w:numPr>
+          <w:ilvl w:val="1"/>
+          <w:numId w:val="1"/>
+        </w:numPr>
+        <w:ind w:left="1134"/>
+        <w:rPr>
+          <w:b/>
+        </w:rPr>
+      </w:pPr>
+      <w:r>
+        <w:t>This is necessary in order to automatically fill in HTTP authentication and submit them.</w:t>
       </w:r>
     </w:p>
     <w:p>
@@ -1996,6 +1944,58 @@
       <w:pPr>
         <w:pStyle w:val="NoSpacing"/>
         <w:numPr>
+          <w:ilvl w:val="1"/>
+          <w:numId w:val="1"/>
+        </w:numPr>
+        <w:ind w:left="1134"/>
+        <w:rPr>
+          <w:b/>
+        </w:rPr>
+      </w:pPr>
+      <w:r>
+        <w:t xml:space="preserve">Already included. Check: </w:t>
+      </w:r>
+      <w:proofErr w:type="spellStart"/>
+      <w:r>
+        <w:rPr>
+          <w:b/>
+        </w:rPr>
+        <w:t>automationTest</w:t>
+      </w:r>
+      <w:proofErr w:type="spellEnd"/>
+      <w:r>
+        <w:rPr>
+          <w:b/>
+        </w:rPr>
+        <w:t>\lib\</w:t>
+      </w:r>
+      <w:proofErr w:type="spellStart"/>
+      <w:r>
+        <w:rPr>
+          <w:b/>
+        </w:rPr>
+        <w:t>BrowserDrivers</w:t>
+      </w:r>
+      <w:proofErr w:type="spellEnd"/>
+      <w:r>
+        <w:rPr>
+          <w:b/>
+        </w:rPr>
+        <w:t>\</w:t>
+      </w:r>
+      <w:proofErr w:type="spellStart"/>
+      <w:r>
+        <w:rPr>
+          <w:b/>
+        </w:rPr>
+        <w:t>Firefox_plugin</w:t>
+      </w:r>
+      <w:proofErr w:type="spellEnd"/>
+    </w:p>
+    <w:p>
+      <w:pPr>
+        <w:pStyle w:val="NoSpacing"/>
+        <w:numPr>
           <w:ilvl w:val="0"/>
           <w:numId w:val="1"/>
         </w:numPr>
@@ -2004,7 +2004,7 @@
         </w:rPr>
       </w:pPr>
       <w:r>
-        <w:t>TestNG</w:t>
+        <w:t>Firebug Firefox plugin</w:t>
       </w:r>
     </w:p>
     <w:p>
@@ -2020,13 +2020,7 @@
         </w:rPr>
       </w:pPr>
       <w:r>
-        <w:t xml:space="preserve">Description: testing framework. An </w:t>
-      </w:r>
-      <w:r>
-        <w:t>extension</w:t>
-      </w:r>
-      <w:r>
-        <w:t xml:space="preserve"> of JUnit</w:t>
+        <w:t>Description: It’s used to analyze the structure of the web page. In order to understand how graphs work.</w:t>
       </w:r>
     </w:p>
     <w:p>
@@ -2054,42 +2048,6 @@
       <w:pPr>
         <w:pStyle w:val="NoSpacing"/>
         <w:numPr>
-          <w:ilvl w:val="1"/>
-          <w:numId w:val="1"/>
-        </w:numPr>
-        <w:ind w:left="1134"/>
-        <w:rPr>
-          <w:b/>
-        </w:rPr>
-      </w:pPr>
-      <w:r>
-        <w:t xml:space="preserve">Already included. Check: </w:t>
-      </w:r>
-      <w:proofErr w:type="spellStart"/>
-      <w:r>
-        <w:rPr>
-          <w:b/>
-        </w:rPr>
-        <w:t>automationTest</w:t>
-      </w:r>
-      <w:proofErr w:type="spellEnd"/>
-      <w:r>
-        <w:rPr>
-          <w:b/>
-        </w:rPr>
-        <w:t>\lib\selenium-2.48.2</w:t>
-      </w:r>
-      <w:r>
-        <w:rPr>
-          <w:b/>
-        </w:rPr>
-        <w:t>\libs</w:t>
-      </w:r>
-    </w:p>
-    <w:p>
-      <w:pPr>
-        <w:pStyle w:val="NoSpacing"/>
-        <w:numPr>
           <w:ilvl w:val="0"/>
           <w:numId w:val="1"/>
         </w:numPr>
@@ -2097,8 +2055,102 @@
           <w:b/>
         </w:rPr>
       </w:pPr>
+      <w:r>
+        <w:t>TestNG</w:t>
+      </w:r>
+    </w:p>
+    <w:p>
+      <w:pPr>
+        <w:pStyle w:val="NoSpacing"/>
+        <w:numPr>
+          <w:ilvl w:val="1"/>
+          <w:numId w:val="1"/>
+        </w:numPr>
+        <w:ind w:left="1134"/>
+        <w:rPr>
+          <w:b/>
+        </w:rPr>
+      </w:pPr>
+      <w:r>
+        <w:t xml:space="preserve">Description: testing framework. An </w:t>
+      </w:r>
+      <w:r>
+        <w:t>extension</w:t>
+      </w:r>
+      <w:r>
+        <w:t xml:space="preserve"> of JUnit</w:t>
+      </w:r>
+    </w:p>
+    <w:p>
+      <w:pPr>
+        <w:pStyle w:val="NoSpacing"/>
+        <w:numPr>
+          <w:ilvl w:val="1"/>
+          <w:numId w:val="1"/>
+        </w:numPr>
+        <w:ind w:left="1134"/>
+        <w:rPr>
+          <w:b/>
+        </w:rPr>
+      </w:pPr>
+      <w:hyperlink r:id="rId16" w:history="1">
+        <w:r>
+          <w:rPr>
+            <w:rStyle w:val="Hyperlink"/>
+          </w:rPr>
+          <w:t>Link</w:t>
+        </w:r>
+      </w:hyperlink>
+    </w:p>
+    <w:p>
+      <w:pPr>
+        <w:pStyle w:val="NoSpacing"/>
+        <w:numPr>
+          <w:ilvl w:val="1"/>
+          <w:numId w:val="1"/>
+        </w:numPr>
+        <w:ind w:left="1134"/>
+        <w:rPr>
+          <w:b/>
+        </w:rPr>
+      </w:pPr>
+      <w:r>
+        <w:t xml:space="preserve">Already included. Check: </w:t>
+      </w:r>
       <w:proofErr w:type="spellStart"/>
       <w:r>
+        <w:rPr>
+          <w:b/>
+        </w:rPr>
+        <w:t>automationTest</w:t>
+      </w:r>
+      <w:proofErr w:type="spellEnd"/>
+      <w:r>
+        <w:rPr>
+          <w:b/>
+        </w:rPr>
+        <w:t>\lib\selenium-2.48.2</w:t>
+      </w:r>
+      <w:r>
+        <w:rPr>
+          <w:b/>
+        </w:rPr>
+        <w:t>\libs</w:t>
+      </w:r>
+    </w:p>
+    <w:p>
+      <w:pPr>
+        <w:pStyle w:val="NoSpacing"/>
+        <w:numPr>
+          <w:ilvl w:val="0"/>
+          <w:numId w:val="1"/>
+        </w:numPr>
+        <w:rPr>
+          <w:b/>
+        </w:rPr>
+      </w:pPr>
+      <w:proofErr w:type="spellStart"/>
+      <w:r>
         <w:t>ConEmu</w:t>
       </w:r>
       <w:proofErr w:type="spellEnd"/>
@@ -2140,7 +2192,7 @@
       <w:r>
         <w:t xml:space="preserve">Keyboard shortcuts: </w:t>
       </w:r>
-      <w:hyperlink r:id="rId16" w:history="1">
+      <w:hyperlink r:id="rId17" w:history="1">
         <w:r>
           <w:rPr>
             <w:rStyle w:val="Hyperlink"/>
@@ -2161,7 +2213,7 @@
           <w:b/>
         </w:rPr>
       </w:pPr>
-      <w:hyperlink r:id="rId17" w:history="1">
+      <w:hyperlink r:id="rId18" w:history="1">
         <w:r>
           <w:rPr>
             <w:rStyle w:val="Hyperlink"/>
@@ -2179,12 +2231,12 @@
       <w:pPr>
         <w:pStyle w:val="Heading1"/>
       </w:pPr>
-      <w:bookmarkStart w:id="1" w:name="_Toc438196003"/>
+      <w:bookmarkStart w:id="2" w:name="_Toc438196003"/>
       <w:r>
         <w:lastRenderedPageBreak/>
         <w:t>Installation steps:</w:t>
       </w:r>
-      <w:bookmarkEnd w:id="1"/>
+      <w:bookmarkEnd w:id="2"/>
       <w:r>
         <w:t xml:space="preserve"> </w:t>
       </w:r>
@@ -2193,11 +2245,11 @@
       <w:pPr>
         <w:pStyle w:val="Heading2"/>
       </w:pPr>
-      <w:bookmarkStart w:id="2" w:name="_Toc438196004"/>
+      <w:bookmarkStart w:id="3" w:name="_Toc438196004"/>
       <w:r>
         <w:t>Installing Apache ANT</w:t>
       </w:r>
-      <w:bookmarkEnd w:id="2"/>
+      <w:bookmarkEnd w:id="3"/>
     </w:p>
     <w:p>
       <w:pPr>
@@ -2909,7 +2961,7 @@
         </w:numPr>
         <w:ind w:left="1560"/>
       </w:pPr>
-      <w:hyperlink r:id="rId18" w:anchor="installing" w:history="1">
+      <w:hyperlink r:id="rId19" w:anchor="installing" w:history="1">
         <w:r>
           <w:rPr>
             <w:rStyle w:val="Hyperlink"/>
@@ -2936,7 +2988,7 @@
       <w:r>
         <w:t xml:space="preserve"> </w:t>
       </w:r>
-      <w:hyperlink r:id="rId19" w:history="1">
+      <w:hyperlink r:id="rId20" w:history="1">
         <w:r>
           <w:rPr>
             <w:rStyle w:val="Hyperlink"/>
@@ -2955,7 +3007,7 @@
       <w:pPr>
         <w:pStyle w:val="Heading2"/>
       </w:pPr>
-      <w:bookmarkStart w:id="3" w:name="_Toc438196005"/>
+      <w:bookmarkStart w:id="4" w:name="_Toc438196005"/>
       <w:r>
         <w:t xml:space="preserve">Installing eclipse and </w:t>
       </w:r>
@@ -2965,7 +3017,7 @@
       <w:r>
         <w:t xml:space="preserve"> plugins.</w:t>
       </w:r>
-      <w:bookmarkEnd w:id="3"/>
+      <w:bookmarkEnd w:id="4"/>
     </w:p>
     <w:p>
       <w:pPr>
@@ -2990,7 +3042,7 @@
       <w:r>
         <w:t xml:space="preserve">Go to </w:t>
       </w:r>
-      <w:hyperlink r:id="rId20" w:history="1">
+      <w:hyperlink r:id="rId21" w:history="1">
         <w:r>
           <w:rPr>
             <w:rStyle w:val="Hyperlink"/>
@@ -3081,11 +3133,11 @@
       <w:pPr>
         <w:pStyle w:val="Heading3"/>
       </w:pPr>
-      <w:bookmarkStart w:id="4" w:name="_Toc438196006"/>
+      <w:bookmarkStart w:id="5" w:name="_Toc438196006"/>
       <w:r>
         <w:t>Installing TestNG on eclipse</w:t>
       </w:r>
-      <w:bookmarkEnd w:id="4"/>
+      <w:bookmarkEnd w:id="5"/>
     </w:p>
     <w:p>
       <w:pPr>
@@ -3124,7 +3176,7 @@
       <w:r>
         <w:t xml:space="preserve">Go to </w:t>
       </w:r>
-      <w:hyperlink r:id="rId21" w:history="1">
+      <w:hyperlink r:id="rId22" w:history="1">
         <w:r>
           <w:rPr>
             <w:rStyle w:val="Hyperlink"/>
@@ -3247,7 +3299,7 @@
       <w:r>
         <w:t xml:space="preserve">Location: </w:t>
       </w:r>
-      <w:hyperlink r:id="rId22" w:history="1">
+      <w:hyperlink r:id="rId23" w:history="1">
         <w:r>
           <w:rPr>
             <w:rStyle w:val="Hyperlink"/>
@@ -3320,11 +3372,11 @@
       <w:pPr>
         <w:pStyle w:val="Heading3"/>
       </w:pPr>
-      <w:bookmarkStart w:id="5" w:name="_Toc438196007"/>
+      <w:bookmarkStart w:id="6" w:name="_Toc438196007"/>
       <w:r>
         <w:t>Installing Git on eclipse</w:t>
       </w:r>
-      <w:bookmarkEnd w:id="5"/>
+      <w:bookmarkEnd w:id="6"/>
     </w:p>
     <w:p>
       <w:pPr>
@@ -3392,7 +3444,7 @@
       <w:r>
         <w:t xml:space="preserve">Location: </w:t>
       </w:r>
-      <w:hyperlink r:id="rId23" w:history="1">
+      <w:hyperlink r:id="rId24" w:history="1">
         <w:r>
           <w:rPr>
             <w:rStyle w:val="Hyperlink"/>
@@ -3468,11 +3520,11 @@
       <w:pPr>
         <w:pStyle w:val="Heading3"/>
       </w:pPr>
-      <w:bookmarkStart w:id="6" w:name="_Toc438196008"/>
+      <w:bookmarkStart w:id="7" w:name="_Toc438196008"/>
       <w:r>
         <w:t>Getting eclipse project from Git</w:t>
       </w:r>
-      <w:bookmarkEnd w:id="6"/>
+      <w:bookmarkEnd w:id="7"/>
     </w:p>
     <w:p>
       <w:pPr>
@@ -3485,7 +3537,7 @@
       <w:r>
         <w:t xml:space="preserve">Install </w:t>
       </w:r>
-      <w:hyperlink r:id="rId24" w:history="1">
+      <w:hyperlink r:id="rId25" w:history="1">
         <w:r>
           <w:rPr>
             <w:rStyle w:val="Hyperlink"/>
@@ -3668,7 +3720,7 @@
       <w:r>
         <w:t xml:space="preserve">Extra help: </w:t>
       </w:r>
-      <w:hyperlink r:id="rId25" w:history="1">
+      <w:hyperlink r:id="rId26" w:history="1">
         <w:r>
           <w:rPr>
             <w:rStyle w:val="Hyperlink"/>
@@ -3759,14 +3811,12 @@
       <w:r>
         <w:t xml:space="preserve">Select the tree node (on the left pane) that says </w:t>
       </w:r>
-      <w:bookmarkStart w:id="7" w:name="_GoBack"/>
       <w:r>
         <w:rPr>
           <w:b/>
         </w:rPr>
         <w:t xml:space="preserve">user libraries </w:t>
       </w:r>
-      <w:bookmarkEnd w:id="7"/>
       <w:r>
         <w:t xml:space="preserve">under </w:t>
       </w:r>
@@ -4256,7 +4306,7 @@
       <w:r>
         <w:t xml:space="preserve">Go to </w:t>
       </w:r>
-      <w:hyperlink r:id="rId26" w:history="1">
+      <w:hyperlink r:id="rId27" w:history="1">
         <w:r>
           <w:rPr>
             <w:rStyle w:val="Hyperlink"/>
@@ -4349,7 +4399,7 @@
       <w:r>
         <w:t xml:space="preserve">Go to </w:t>
       </w:r>
-      <w:hyperlink r:id="rId27" w:history="1">
+      <w:hyperlink r:id="rId28" w:history="1">
         <w:proofErr w:type="spellStart"/>
         <w:r>
           <w:rPr>
@@ -4683,7 +4733,7 @@
       <w:r>
         <w:t xml:space="preserve">Go to </w:t>
       </w:r>
-      <w:hyperlink r:id="rId28" w:history="1">
+      <w:hyperlink r:id="rId29" w:history="1">
         <w:r>
           <w:rPr>
             <w:rStyle w:val="Hyperlink"/>
@@ -4760,8 +4810,8 @@
 </file>
 
 <file path=word/numbering.xml><?xml version="1.0" encoding="utf-8"?>
-<w:numbering xmlns:wpc="http://schemas.microsoft.com/office/word/2010/wordprocessingCanvas" xmlns:mo="http://schemas.microsoft.com/office/mac/office/2008/main" xmlns:mc="http://schemas.openxmlformats.org/markup-compatibility/2006" xmlns:mv="urn:schemas-microsoft-com:mac:vml" xmlns:o="urn:schemas-microsoft-com:office:office" xmlns:r="http://schemas.openxmlformats.org/officeDocument/2006/relationships" xmlns:m="http://schemas.openxmlformats.org/officeDocument/2006/math" xmlns:v="urn:schemas-microsoft-com:vml" xmlns:wp14="http://schemas.microsoft.com/office/word/2010/wordprocessingDrawing" xmlns:wp="http://schemas.openxmlformats.org/drawingml/2006/wordprocessingDrawing" xmlns:w10="urn:schemas-microsoft-com:office:word" xmlns:w="http://schemas.openxmlformats.org/wordprocessingml/2006/main" xmlns:w14="http://schemas.microsoft.com/office/word/2010/wordml" xmlns:w15="http://schemas.microsoft.com/office/word/2012/wordml" xmlns:wpg="http://schemas.microsoft.com/office/word/2010/wordprocessingGroup" xmlns:wpi="http://schemas.microsoft.com/office/word/2010/wordprocessingInk" xmlns:wne="http://schemas.microsoft.com/office/word/2006/wordml" xmlns:wps="http://schemas.microsoft.com/office/word/2010/wordprocessingShape" mc:Ignorable="w14 w15 wp14">
-  <w:abstractNum w:abstractNumId="0">
+<w:numbering xmlns:wpc="http://schemas.microsoft.com/office/word/2010/wordprocessingCanvas" xmlns:mc="http://schemas.openxmlformats.org/markup-compatibility/2006" xmlns:o="urn:schemas-microsoft-com:office:office" xmlns:r="http://schemas.openxmlformats.org/officeDocument/2006/relationships" xmlns:m="http://schemas.openxmlformats.org/officeDocument/2006/math" xmlns:v="urn:schemas-microsoft-com:vml" xmlns:wp14="http://schemas.microsoft.com/office/word/2010/wordprocessingDrawing" xmlns:wp="http://schemas.openxmlformats.org/drawingml/2006/wordprocessingDrawing" xmlns:w10="urn:schemas-microsoft-com:office:word" xmlns:w="http://schemas.openxmlformats.org/wordprocessingml/2006/main" xmlns:w14="http://schemas.microsoft.com/office/word/2010/wordml" xmlns:w15="http://schemas.microsoft.com/office/word/2012/wordml" xmlns:wpg="http://schemas.microsoft.com/office/word/2010/wordprocessingGroup" xmlns:wpi="http://schemas.microsoft.com/office/word/2010/wordprocessingInk" xmlns:wne="http://schemas.microsoft.com/office/word/2006/wordml" xmlns:wps="http://schemas.microsoft.com/office/word/2010/wordprocessingShape" mc:Ignorable="w14 w15 wp14">
+  <w:abstractNum w:abstractNumId="0" w15:restartNumberingAfterBreak="0">
     <w:nsid w:val="08F96E36"/>
     <w:multiLevelType w:val="hybridMultilevel"/>
     <w:tmpl w:val="D4A67116"/>
@@ -4874,7 +4924,7 @@
       </w:rPr>
     </w:lvl>
   </w:abstractNum>
-  <w:abstractNum w:abstractNumId="1">
+  <w:abstractNum w:abstractNumId="1" w15:restartNumberingAfterBreak="0">
     <w:nsid w:val="10A36665"/>
     <w:multiLevelType w:val="hybridMultilevel"/>
     <w:tmpl w:val="FD52D40C"/>
@@ -4987,7 +5037,7 @@
       </w:rPr>
     </w:lvl>
   </w:abstractNum>
-  <w:abstractNum w:abstractNumId="2">
+  <w:abstractNum w:abstractNumId="2" w15:restartNumberingAfterBreak="0">
     <w:nsid w:val="293F01E4"/>
     <w:multiLevelType w:val="hybridMultilevel"/>
     <w:tmpl w:val="8E389CD8"/>
@@ -5100,7 +5150,7 @@
       </w:rPr>
     </w:lvl>
   </w:abstractNum>
-  <w:abstractNum w:abstractNumId="3">
+  <w:abstractNum w:abstractNumId="3" w15:restartNumberingAfterBreak="0">
     <w:nsid w:val="3D75009C"/>
     <w:multiLevelType w:val="hybridMultilevel"/>
     <w:tmpl w:val="FD7649C6"/>
@@ -5213,7 +5263,7 @@
       </w:rPr>
     </w:lvl>
   </w:abstractNum>
-  <w:abstractNum w:abstractNumId="4">
+  <w:abstractNum w:abstractNumId="4" w15:restartNumberingAfterBreak="0">
     <w:nsid w:val="43844E41"/>
     <w:multiLevelType w:val="hybridMultilevel"/>
     <w:tmpl w:val="8DF8091E"/>
@@ -5326,7 +5376,7 @@
       </w:rPr>
     </w:lvl>
   </w:abstractNum>
-  <w:abstractNum w:abstractNumId="5">
+  <w:abstractNum w:abstractNumId="5" w15:restartNumberingAfterBreak="0">
     <w:nsid w:val="4A155A5C"/>
     <w:multiLevelType w:val="hybridMultilevel"/>
     <w:tmpl w:val="79C02478"/>
@@ -5439,7 +5489,7 @@
       </w:rPr>
     </w:lvl>
   </w:abstractNum>
-  <w:abstractNum w:abstractNumId="6">
+  <w:abstractNum w:abstractNumId="6" w15:restartNumberingAfterBreak="0">
     <w:nsid w:val="596C3E0B"/>
     <w:multiLevelType w:val="hybridMultilevel"/>
     <w:tmpl w:val="B6FEADB0"/>
@@ -5552,7 +5602,7 @@
       </w:rPr>
     </w:lvl>
   </w:abstractNum>
-  <w:abstractNum w:abstractNumId="7">
+  <w:abstractNum w:abstractNumId="7" w15:restartNumberingAfterBreak="0">
     <w:nsid w:val="69442CFC"/>
     <w:multiLevelType w:val="hybridMultilevel"/>
     <w:tmpl w:val="FC20EF2E"/>
@@ -5665,7 +5715,7 @@
       </w:rPr>
     </w:lvl>
   </w:abstractNum>
-  <w:abstractNum w:abstractNumId="8">
+  <w:abstractNum w:abstractNumId="8" w15:restartNumberingAfterBreak="0">
     <w:nsid w:val="6B6E1AA0"/>
     <w:multiLevelType w:val="hybridMultilevel"/>
     <w:tmpl w:val="46300D68"/>
@@ -5778,7 +5828,7 @@
       </w:rPr>
     </w:lvl>
   </w:abstractNum>
-  <w:abstractNum w:abstractNumId="9">
+  <w:abstractNum w:abstractNumId="9" w15:restartNumberingAfterBreak="0">
     <w:nsid w:val="77054014"/>
     <w:multiLevelType w:val="hybridMultilevel"/>
     <w:tmpl w:val="FDD6B5FE"/>
@@ -5891,7 +5941,7 @@
       </w:rPr>
     </w:lvl>
   </w:abstractNum>
-  <w:abstractNum w:abstractNumId="10">
+  <w:abstractNum w:abstractNumId="10" w15:restartNumberingAfterBreak="0">
     <w:nsid w:val="770D0CF5"/>
     <w:multiLevelType w:val="hybridMultilevel"/>
     <w:tmpl w:val="7D70DA14"/>
@@ -6004,7 +6054,7 @@
       </w:rPr>
     </w:lvl>
   </w:abstractNum>
-  <w:abstractNum w:abstractNumId="11">
+  <w:abstractNum w:abstractNumId="11" w15:restartNumberingAfterBreak="0">
     <w:nsid w:val="7F7C1CDB"/>
     <w:multiLevelType w:val="hybridMultilevel"/>
     <w:tmpl w:val="668C725A"/>
@@ -6173,7 +6223,7 @@
       </w:pPr>
     </w:pPrDefault>
   </w:docDefaults>
-  <w:latentStyles w:defLockedState="0" w:defUIPriority="99" w:defSemiHidden="0" w:defUnhideWhenUsed="0" w:defQFormat="0" w:count="380">
+  <w:latentStyles w:defLockedState="0" w:defUIPriority="99" w:defSemiHidden="0" w:defUnhideWhenUsed="0" w:defQFormat="0" w:count="371">
     <w:lsdException w:name="Normal" w:uiPriority="0" w:qFormat="1"/>
     <w:lsdException w:name="heading 1" w:uiPriority="9" w:qFormat="1"/>
     <w:lsdException w:name="heading 2" w:semiHidden="1" w:uiPriority="9" w:unhideWhenUsed="1" w:qFormat="1"/>
@@ -7113,7 +7163,7 @@
 </file>
 
 <file path=customXml/itemProps2.xml><?xml version="1.0" encoding="utf-8"?>
-<ds:datastoreItem xmlns:ds="http://schemas.openxmlformats.org/officeDocument/2006/customXml" ds:itemID="{1A7AD2DC-26E8-124E-9D85-EFD3315CAEB4}">
+<ds:datastoreItem xmlns:ds="http://schemas.openxmlformats.org/officeDocument/2006/customXml" ds:itemID="{B66F9D6C-2252-4638-A0DA-B2C353AEDCC2}">
   <ds:schemaRefs>
     <ds:schemaRef ds:uri="http://schemas.openxmlformats.org/officeDocument/2006/bibliography"/>
   </ds:schemaRefs>

</xml_diff>

<commit_message>
Updated document to ensure they are properly formatted
</commit_message>
<xml_diff>
--- a/automationTest/Documentations/1 - Installaton guide.docx
+++ b/automationTest/Documentations/1 - Installaton guide.docx
@@ -222,13 +222,13 @@
                   </wp:anchor>
                 </w:drawing>
               </mc:Choice>
-              <mc:Fallback xmlns:mo="http://schemas.microsoft.com/office/mac/office/2008/main" xmlns:mv="urn:schemas-microsoft-com:mac:vml">
+              <mc:Fallback>
                 <w:pict>
-                  <v:shapetype w14:anchorId="160987A2" id="_x0000_t202" coordsize="21600,21600" o:spt="202" path="m0,0l0,21600,21600,21600,21600,0xe">
+                  <v:shapetype w14:anchorId="160987A2" id="_x0000_t202" coordsize="21600,21600" o:spt="202" path="m,l,21600r21600,l21600,xe">
                     <v:stroke joinstyle="miter"/>
                     <v:path gradientshapeok="t" o:connecttype="rect"/>
                   </v:shapetype>
-                  <v:shape id="Text_x0020_Box_x0020_131" o:spid="_x0000_s1026" type="#_x0000_t202" style="position:absolute;margin-left:0;margin-top:0;width:369.7pt;height:147.35pt;z-index:251660288;visibility:visible;mso-wrap-style:square;mso-width-percent:790;mso-height-percent:350;mso-left-percent:77;mso-top-percent:540;mso-wrap-distance-left:14.4pt;mso-wrap-distance-top:0;mso-wrap-distance-right:14.4pt;mso-wrap-distance-bottom:0;mso-position-horizontal-relative:margin;mso-position-vertical-relative:page;mso-width-percent:790;mso-height-percent:350;mso-left-percent:77;mso-top-percent:540;mso-width-relative:margin;mso-height-relative:page;v-text-anchor:top" o:gfxdata="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" filled="f" stroked="f" strokeweight=".5pt">
+                  <v:shape id="Text Box 131" o:spid="_x0000_s1026" type="#_x0000_t202" style="position:absolute;margin-left:0;margin-top:0;width:369.7pt;height:147.35pt;z-index:251660288;visibility:visible;mso-wrap-style:square;mso-width-percent:790;mso-height-percent:350;mso-left-percent:77;mso-top-percent:540;mso-wrap-distance-left:14.4pt;mso-wrap-distance-top:0;mso-wrap-distance-right:14.4pt;mso-wrap-distance-bottom:0;mso-position-horizontal-relative:margin;mso-position-vertical-relative:page;mso-width-percent:790;mso-height-percent:350;mso-left-percent:77;mso-top-percent:540;mso-width-relative:margin;mso-height-relative:page;v-text-anchor:top" o:gfxdata="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" filled="f" stroked="f" strokeweight=".5pt">
                     <v:textbox style="mso-fit-shape-to-text:t" inset="0,0,0,0">
                       <w:txbxContent>
                         <w:p>
@@ -484,7 +484,7 @@
                   </wp:anchor>
                 </w:drawing>
               </mc:Choice>
-              <mc:Fallback xmlns:mo="http://schemas.microsoft.com/office/mac/office/2008/main" xmlns:mv="urn:schemas-microsoft-com:mac:vml">
+              <mc:Fallback xmlns:mv="urn:schemas-microsoft-com:mac:vml" xmlns:mo="http://schemas.microsoft.com/office/mac/office/2008/main">
                 <w:pict>
                   <v:rect id="Rectangle 132" o:spid="_x0000_s1027" style="position:absolute;margin-left:-4.4pt;margin-top:0;width:46.8pt;height:77.75pt;z-index:251659264;visibility:visible;mso-wrap-style:square;mso-width-percent:76;mso-height-percent:98;mso-top-percent:23;mso-wrap-distance-left:9pt;mso-wrap-distance-top:0;mso-wrap-distance-right:9pt;mso-wrap-distance-bottom:0;mso-position-horizontal:right;mso-position-horizontal-relative:margin;mso-position-vertical-relative:page;mso-width-percent:76;mso-height-percent:98;mso-top-percent:23;mso-width-relative:page;mso-height-relative:page;v-text-anchor:bottom" o:gfxdata="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" fillcolor="#5b9bd5 [3204]" stroked="f" strokeweight="1pt">
                     <v:path arrowok="t"/>
@@ -655,8 +655,6 @@
               <w:fldChar w:fldCharType="end"/>
             </w:r>
           </w:hyperlink>
-          <w:bookmarkStart w:id="0" w:name="_GoBack"/>
-          <w:bookmarkEnd w:id="0"/>
         </w:p>
         <w:p>
           <w:pPr>
@@ -1449,12 +1447,12 @@
       <w:pPr>
         <w:pStyle w:val="Heading1"/>
       </w:pPr>
-      <w:bookmarkStart w:id="1" w:name="_Toc438637029"/>
+      <w:bookmarkStart w:id="0" w:name="_Toc438637029"/>
       <w:r>
         <w:lastRenderedPageBreak/>
         <w:t>Tools needed:</w:t>
       </w:r>
-      <w:bookmarkEnd w:id="1"/>
+      <w:bookmarkEnd w:id="0"/>
       <w:r>
         <w:t xml:space="preserve"> </w:t>
       </w:r>
@@ -1563,19 +1561,11 @@
       <w:r>
         <w:t xml:space="preserve">Already included. Check: </w:t>
       </w:r>
-      <w:proofErr w:type="spellStart"/>
       <w:r>
         <w:rPr>
           <w:b/>
         </w:rPr>
-        <w:t>automationTest</w:t>
-      </w:r>
-      <w:proofErr w:type="spellEnd"/>
-      <w:r>
-        <w:rPr>
-          <w:b/>
-        </w:rPr>
-        <w:t>\lib\Apache_poi-3.13</w:t>
+        <w:t>automationTest\lib\Apache_poi-3.13</w:t>
       </w:r>
     </w:p>
     <w:p>
@@ -1703,19 +1693,11 @@
       <w:r>
         <w:t xml:space="preserve"> </w:t>
       </w:r>
-      <w:proofErr w:type="spellStart"/>
       <w:r>
         <w:rPr>
           <w:b/>
         </w:rPr>
-        <w:t>automationTest</w:t>
-      </w:r>
-      <w:proofErr w:type="spellEnd"/>
-      <w:r>
-        <w:rPr>
-          <w:b/>
-        </w:rPr>
-        <w:t>\lib\selenium-2.48.2</w:t>
+        <w:t>automationTest\lib\selenium-2.48.2</w:t>
       </w:r>
     </w:p>
     <w:p>
@@ -1871,50 +1853,29 @@
       <w:r>
         <w:t xml:space="preserve">Already included. Check: </w:t>
       </w:r>
-      <w:proofErr w:type="spellStart"/>
       <w:r>
         <w:rPr>
           <w:b/>
         </w:rPr>
-        <w:t>automationTest</w:t>
-      </w:r>
-      <w:proofErr w:type="spellEnd"/>
-      <w:r>
+        <w:t>automationTest\lib\BrowserDrivers</w:t>
+      </w:r>
+    </w:p>
+    <w:p>
+      <w:pPr>
+        <w:pStyle w:val="NoSpacing"/>
+        <w:numPr>
+          <w:ilvl w:val="0"/>
+          <w:numId w:val="1"/>
+        </w:numPr>
         <w:rPr>
           <w:b/>
         </w:rPr>
-        <w:t>\lib\</w:t>
-      </w:r>
-      <w:proofErr w:type="spellStart"/>
-      <w:r>
-        <w:rPr>
-          <w:b/>
-        </w:rPr>
-        <w:t>BrowserDrivers</w:t>
-      </w:r>
-      <w:proofErr w:type="spellEnd"/>
-    </w:p>
-    <w:p>
-      <w:pPr>
-        <w:pStyle w:val="NoSpacing"/>
-        <w:numPr>
-          <w:ilvl w:val="0"/>
-          <w:numId w:val="1"/>
-        </w:numPr>
-        <w:rPr>
-          <w:b/>
-        </w:rPr>
-      </w:pPr>
-      <w:proofErr w:type="spellStart"/>
+      </w:pPr>
       <w:r>
         <w:t>Auto</w:t>
       </w:r>
       <w:r>
-        <w:t>Auth</w:t>
-      </w:r>
-      <w:proofErr w:type="spellEnd"/>
-      <w:r>
-        <w:t xml:space="preserve"> </w:t>
+        <w:t xml:space="preserve">Auth </w:t>
       </w:r>
       <w:r>
         <w:t>Firefox plugin</w:t>
@@ -1991,42 +1952,12 @@
       <w:r>
         <w:t xml:space="preserve">Already included. Check: </w:t>
       </w:r>
-      <w:proofErr w:type="spellStart"/>
       <w:r>
         <w:rPr>
           <w:b/>
         </w:rPr>
-        <w:t>automationTest</w:t>
-      </w:r>
-      <w:proofErr w:type="spellEnd"/>
-      <w:r>
-        <w:rPr>
-          <w:b/>
-        </w:rPr>
-        <w:t>\lib\</w:t>
-      </w:r>
-      <w:proofErr w:type="spellStart"/>
-      <w:r>
-        <w:rPr>
-          <w:b/>
-        </w:rPr>
-        <w:t>BrowserDrivers</w:t>
-      </w:r>
-      <w:proofErr w:type="spellEnd"/>
-      <w:r>
-        <w:rPr>
-          <w:b/>
-        </w:rPr>
-        <w:t>\</w:t>
-      </w:r>
-      <w:proofErr w:type="spellStart"/>
-      <w:r>
-        <w:rPr>
-          <w:b/>
-        </w:rPr>
-        <w:t>Firefox_plugin</w:t>
-      </w:r>
-      <w:proofErr w:type="spellEnd"/>
+        <w:t>automationTest\lib\BrowserDrivers\Firefox_plugin</w:t>
+      </w:r>
     </w:p>
     <w:p>
       <w:pPr>
@@ -2153,19 +2084,11 @@
       <w:r>
         <w:t xml:space="preserve">Already included. Check: </w:t>
       </w:r>
-      <w:proofErr w:type="spellStart"/>
       <w:r>
         <w:rPr>
           <w:b/>
         </w:rPr>
-        <w:t>automationTest</w:t>
-      </w:r>
-      <w:proofErr w:type="spellEnd"/>
-      <w:r>
-        <w:rPr>
-          <w:b/>
-        </w:rPr>
-        <w:t>\lib\selenium-2.48.2</w:t>
+        <w:t>automationTest\lib\selenium-2.48.2</w:t>
       </w:r>
       <w:r>
         <w:rPr>
@@ -2185,13 +2108,8 @@
           <w:b/>
         </w:rPr>
       </w:pPr>
-      <w:proofErr w:type="spellStart"/>
-      <w:r>
-        <w:t>ConEmu</w:t>
-      </w:r>
-      <w:proofErr w:type="spellEnd"/>
-      <w:r>
-        <w:t xml:space="preserve"> (Optional)</w:t>
+      <w:r>
+        <w:t>ConEmu (Optional)</w:t>
       </w:r>
     </w:p>
     <w:p>
@@ -2267,25 +2185,25 @@
       <w:pPr>
         <w:pStyle w:val="Heading1"/>
       </w:pPr>
-      <w:bookmarkStart w:id="2" w:name="_Toc438637030"/>
+      <w:bookmarkStart w:id="1" w:name="_Toc438637030"/>
       <w:r>
         <w:lastRenderedPageBreak/>
         <w:t>Installation steps:</w:t>
       </w:r>
+      <w:bookmarkEnd w:id="1"/>
+      <w:r>
+        <w:t xml:space="preserve"> </w:t>
+      </w:r>
+    </w:p>
+    <w:p>
+      <w:pPr>
+        <w:pStyle w:val="Heading2"/>
+      </w:pPr>
+      <w:bookmarkStart w:id="2" w:name="_Toc438637031"/>
+      <w:r>
+        <w:t>Installing Apache ANT</w:t>
+      </w:r>
       <w:bookmarkEnd w:id="2"/>
-      <w:r>
-        <w:t xml:space="preserve"> </w:t>
-      </w:r>
-    </w:p>
-    <w:p>
-      <w:pPr>
-        <w:pStyle w:val="Heading2"/>
-      </w:pPr>
-      <w:bookmarkStart w:id="3" w:name="_Toc438637031"/>
-      <w:r>
-        <w:t>Installing Apache ANT</w:t>
-      </w:r>
-      <w:bookmarkEnd w:id="3"/>
     </w:p>
     <w:p>
       <w:pPr>
@@ -3043,7 +2961,7 @@
       <w:pPr>
         <w:pStyle w:val="Heading2"/>
       </w:pPr>
-      <w:bookmarkStart w:id="4" w:name="_Toc438637032"/>
+      <w:bookmarkStart w:id="3" w:name="_Toc438637032"/>
       <w:r>
         <w:t xml:space="preserve">Installing eclipse and </w:t>
       </w:r>
@@ -3053,7 +2971,7 @@
       <w:r>
         <w:t xml:space="preserve"> plugins.</w:t>
       </w:r>
-      <w:bookmarkEnd w:id="4"/>
+      <w:bookmarkEnd w:id="3"/>
     </w:p>
     <w:p>
       <w:pPr>
@@ -3169,11 +3087,11 @@
       <w:pPr>
         <w:pStyle w:val="Heading3"/>
       </w:pPr>
-      <w:bookmarkStart w:id="5" w:name="_Toc438637033"/>
+      <w:bookmarkStart w:id="4" w:name="_Toc438637033"/>
       <w:r>
         <w:t>Installing TestNG on eclipse</w:t>
       </w:r>
-      <w:bookmarkEnd w:id="5"/>
+      <w:bookmarkEnd w:id="4"/>
     </w:p>
     <w:p>
       <w:pPr>
@@ -3408,11 +3326,11 @@
       <w:pPr>
         <w:pStyle w:val="Heading3"/>
       </w:pPr>
-      <w:bookmarkStart w:id="6" w:name="_Toc438637034"/>
+      <w:bookmarkStart w:id="5" w:name="_Toc438637034"/>
       <w:r>
         <w:t>Installing Git on eclipse</w:t>
       </w:r>
-      <w:bookmarkEnd w:id="6"/>
+      <w:bookmarkEnd w:id="5"/>
     </w:p>
     <w:p>
       <w:pPr>
@@ -3460,13 +3378,8 @@
         <w:ind w:left="1134"/>
       </w:pPr>
       <w:r>
-        <w:t xml:space="preserve">Name: </w:t>
-      </w:r>
-      <w:proofErr w:type="spellStart"/>
-      <w:r>
-        <w:t>Egit</w:t>
-      </w:r>
-      <w:proofErr w:type="spellEnd"/>
+        <w:t>Name: Egit</w:t>
+      </w:r>
     </w:p>
     <w:p>
       <w:pPr>
@@ -3498,13 +3411,8 @@
         </w:numPr>
       </w:pPr>
       <w:r>
-        <w:t xml:space="preserve">Make sure the drop down for work with is selected to </w:t>
-      </w:r>
-      <w:proofErr w:type="spellStart"/>
-      <w:r>
-        <w:t>Egit</w:t>
-      </w:r>
-      <w:proofErr w:type="spellEnd"/>
+        <w:t>Make sure the drop down for work with is selected to Egit</w:t>
+      </w:r>
     </w:p>
     <w:p>
       <w:pPr>
@@ -3527,13 +3435,8 @@
         </w:numPr>
       </w:pPr>
       <w:r>
-        <w:t xml:space="preserve">Install </w:t>
-      </w:r>
-      <w:proofErr w:type="spellStart"/>
-      <w:r>
-        <w:t>EGit</w:t>
-      </w:r>
-      <w:proofErr w:type="spellEnd"/>
+        <w:t>Install EGit</w:t>
+      </w:r>
     </w:p>
     <w:p>
       <w:pPr>
@@ -3556,11 +3459,11 @@
       <w:pPr>
         <w:pStyle w:val="Heading3"/>
       </w:pPr>
-      <w:bookmarkStart w:id="7" w:name="_Toc438637035"/>
+      <w:bookmarkStart w:id="6" w:name="_Toc438637035"/>
       <w:r>
         <w:t>Getting eclipse project from Git</w:t>
       </w:r>
-      <w:bookmarkEnd w:id="7"/>
+      <w:bookmarkEnd w:id="6"/>
     </w:p>
     <w:p>
       <w:pPr>
@@ -3622,16 +3525,8 @@
         <w:rPr>
           <w:b/>
         </w:rPr>
-        <w:t xml:space="preserve">git </w:t>
-      </w:r>
-      <w:proofErr w:type="spellStart"/>
-      <w:r>
-        <w:rPr>
-          <w:b/>
-        </w:rPr>
-        <w:t>init</w:t>
-      </w:r>
-      <w:proofErr w:type="spellEnd"/>
+        <w:t>git init</w:t>
+      </w:r>
     </w:p>
     <w:p>
       <w:pPr>
@@ -3678,15 +3573,7 @@
         </w:numPr>
       </w:pPr>
       <w:r>
-        <w:t xml:space="preserve">Paste the URI. Get it from </w:t>
-      </w:r>
-      <w:proofErr w:type="spellStart"/>
-      <w:r>
-        <w:t>github</w:t>
-      </w:r>
-      <w:proofErr w:type="spellEnd"/>
-      <w:r>
-        <w:t xml:space="preserve"> repository online.</w:t>
+        <w:t>Paste the URI. Get it from github repository online.</w:t>
       </w:r>
     </w:p>
     <w:p>
@@ -3722,15 +3609,7 @@
         </w:numPr>
       </w:pPr>
       <w:r>
-        <w:t xml:space="preserve">If user authentication pops up, provide </w:t>
-      </w:r>
-      <w:proofErr w:type="spellStart"/>
-      <w:r>
-        <w:t>github</w:t>
-      </w:r>
-      <w:proofErr w:type="spellEnd"/>
-      <w:r>
-        <w:t xml:space="preserve"> username and password</w:t>
+        <w:t>If user authentication pops up, provide github username and password</w:t>
       </w:r>
     </w:p>
     <w:p>
@@ -3772,11 +3651,11 @@
       <w:pPr>
         <w:pStyle w:val="Heading3"/>
       </w:pPr>
-      <w:bookmarkStart w:id="8" w:name="_Toc438637036"/>
+      <w:bookmarkStart w:id="7" w:name="_Toc438637036"/>
       <w:r>
         <w:t>Setting eclipse user libraries. Important</w:t>
       </w:r>
-      <w:bookmarkEnd w:id="8"/>
+      <w:bookmarkEnd w:id="7"/>
     </w:p>
     <w:p>
       <w:pPr>
@@ -3986,21 +3865,7 @@
         <w:rPr>
           <w:b/>
         </w:rPr>
-        <w:t>lib/Apache_poi-3.13/</w:t>
-      </w:r>
-      <w:proofErr w:type="spellStart"/>
-      <w:r>
-        <w:rPr>
-          <w:b/>
-        </w:rPr>
-        <w:t>ooxml</w:t>
-      </w:r>
-      <w:proofErr w:type="spellEnd"/>
-      <w:r>
-        <w:rPr>
-          <w:b/>
-        </w:rPr>
-        <w:t>-lib</w:t>
+        <w:t>lib/Apache_poi-3.13/ooxml-lib</w:t>
       </w:r>
     </w:p>
     <w:p>
@@ -4315,11 +4180,11 @@
       <w:pPr>
         <w:pStyle w:val="Heading2"/>
       </w:pPr>
-      <w:bookmarkStart w:id="9" w:name="_Toc438637037"/>
+      <w:bookmarkStart w:id="8" w:name="_Toc438637037"/>
       <w:r>
         <w:t>Installing Selenium IDE on Firefox</w:t>
       </w:r>
-      <w:bookmarkEnd w:id="9"/>
+      <w:bookmarkEnd w:id="8"/>
     </w:p>
     <w:p>
       <w:pPr>
@@ -4394,25 +4259,17 @@
       <w:pPr>
         <w:pStyle w:val="Heading2"/>
       </w:pPr>
-      <w:bookmarkStart w:id="10" w:name="_Toc438637038"/>
-      <w:r>
-        <w:t xml:space="preserve">Installing </w:t>
-      </w:r>
-      <w:proofErr w:type="spellStart"/>
-      <w:r>
-        <w:t>Auto</w:t>
+      <w:bookmarkStart w:id="9" w:name="_Toc438637038"/>
+      <w:r>
+        <w:t>Installing Auto</w:t>
       </w:r>
       <w:r>
         <w:t>A</w:t>
       </w:r>
       <w:r>
-        <w:t>uth</w:t>
-      </w:r>
-      <w:proofErr w:type="spellEnd"/>
-      <w:r>
-        <w:t xml:space="preserve"> on Firefox</w:t>
-      </w:r>
-      <w:bookmarkEnd w:id="10"/>
+        <w:t>uth on Firefox</w:t>
+      </w:r>
+      <w:bookmarkEnd w:id="9"/>
     </w:p>
     <w:p>
       <w:pPr>
@@ -4438,7 +4295,6 @@
         <w:t xml:space="preserve">Go to </w:t>
       </w:r>
       <w:hyperlink r:id="rId29" w:history="1">
-        <w:proofErr w:type="spellStart"/>
         <w:r>
           <w:rPr>
             <w:rStyle w:val="Hyperlink"/>
@@ -4449,14 +4305,7 @@
           <w:rPr>
             <w:rStyle w:val="Hyperlink"/>
           </w:rPr>
-          <w:t>Auth</w:t>
-        </w:r>
-        <w:proofErr w:type="spellEnd"/>
-        <w:r>
-          <w:rPr>
-            <w:rStyle w:val="Hyperlink"/>
-          </w:rPr>
-          <w:t xml:space="preserve"> on Firefox</w:t>
+          <w:t>Auth on Firefox</w:t>
         </w:r>
       </w:hyperlink>
     </w:p>
@@ -4520,15 +4369,7 @@
         <w:ind w:left="1134"/>
       </w:pPr>
       <w:r>
-        <w:t xml:space="preserve">Go to </w:t>
-      </w:r>
-      <w:proofErr w:type="spellStart"/>
-      <w:r>
-        <w:t>esi.activity</w:t>
-      </w:r>
-      <w:proofErr w:type="spellEnd"/>
-      <w:r>
-        <w:t xml:space="preserve"> and enter the credentials. </w:t>
+        <w:t xml:space="preserve">Go to esi.activity and enter the credentials. </w:t>
       </w:r>
     </w:p>
     <w:p>
@@ -4580,13 +4421,8 @@
         <w:ind w:left="1134"/>
       </w:pPr>
       <w:r>
-        <w:t xml:space="preserve">Go to </w:t>
-      </w:r>
-      <w:proofErr w:type="spellStart"/>
-      <w:r>
-        <w:t>esi.activity</w:t>
-      </w:r>
-      <w:proofErr w:type="spellEnd"/>
+        <w:t>Go to esi.activity</w:t>
+      </w:r>
     </w:p>
     <w:p>
       <w:pPr>
@@ -4610,155 +4446,147 @@
       <w:pPr>
         <w:pStyle w:val="Heading2"/>
       </w:pPr>
-      <w:bookmarkStart w:id="11" w:name="_Toc438637039"/>
+      <w:bookmarkStart w:id="10" w:name="_Toc438637039"/>
       <w:r>
         <w:t>Installing Firebug on Firefox</w:t>
       </w:r>
+      <w:bookmarkEnd w:id="10"/>
+    </w:p>
+    <w:p>
+      <w:pPr>
+        <w:pStyle w:val="NoSpacing"/>
+        <w:numPr>
+          <w:ilvl w:val="0"/>
+          <w:numId w:val="8"/>
+        </w:numPr>
+      </w:pPr>
+      <w:r>
+        <w:t>Open Mozilla Firefox</w:t>
+      </w:r>
+    </w:p>
+    <w:p>
+      <w:pPr>
+        <w:pStyle w:val="NoSpacing"/>
+        <w:numPr>
+          <w:ilvl w:val="0"/>
+          <w:numId w:val="8"/>
+        </w:numPr>
+      </w:pPr>
+      <w:r>
+        <w:t>Go to Firebug</w:t>
+      </w:r>
+    </w:p>
+    <w:p>
+      <w:pPr>
+        <w:pStyle w:val="NoSpacing"/>
+        <w:numPr>
+          <w:ilvl w:val="0"/>
+          <w:numId w:val="8"/>
+        </w:numPr>
+      </w:pPr>
+      <w:r>
+        <w:t>Install plugin</w:t>
+      </w:r>
+    </w:p>
+    <w:p>
+      <w:pPr>
+        <w:pStyle w:val="NoSpacing"/>
+        <w:numPr>
+          <w:ilvl w:val="0"/>
+          <w:numId w:val="8"/>
+        </w:numPr>
+      </w:pPr>
+      <w:r>
+        <w:t>Make sure the plugin is installed.</w:t>
+      </w:r>
+    </w:p>
+    <w:p>
+      <w:pPr>
+        <w:pStyle w:val="NoSpacing"/>
+        <w:numPr>
+          <w:ilvl w:val="1"/>
+          <w:numId w:val="8"/>
+        </w:numPr>
+        <w:ind w:left="1134"/>
+      </w:pPr>
+      <w:r>
+        <w:t>Go to any web page</w:t>
+      </w:r>
+    </w:p>
+    <w:p>
+      <w:pPr>
+        <w:pStyle w:val="NoSpacing"/>
+        <w:numPr>
+          <w:ilvl w:val="1"/>
+          <w:numId w:val="8"/>
+        </w:numPr>
+        <w:ind w:left="1134"/>
+      </w:pPr>
+      <w:r>
+        <w:t>Right click on a link or something</w:t>
+      </w:r>
+    </w:p>
+    <w:p>
+      <w:pPr>
+        <w:pStyle w:val="NoSpacing"/>
+        <w:numPr>
+          <w:ilvl w:val="1"/>
+          <w:numId w:val="8"/>
+        </w:numPr>
+        <w:ind w:left="1134"/>
+      </w:pPr>
+      <w:r>
+        <w:t xml:space="preserve">Select </w:t>
+      </w:r>
+      <w:r>
+        <w:t>“</w:t>
+      </w:r>
+      <w:r>
+        <w:t>Inspect Element with Firebug</w:t>
+      </w:r>
+      <w:r>
+        <w:t>” option</w:t>
+      </w:r>
+    </w:p>
+    <w:p>
+      <w:pPr>
+        <w:pStyle w:val="NoSpacing"/>
+        <w:numPr>
+          <w:ilvl w:val="1"/>
+          <w:numId w:val="8"/>
+        </w:numPr>
+        <w:ind w:left="1134"/>
+      </w:pPr>
+      <w:r>
+        <w:t>If “</w:t>
+      </w:r>
+      <w:r>
+        <w:t>Inspect Element with Firebu</w:t>
+      </w:r>
+      <w:r>
+        <w:t xml:space="preserve">g” option is available, the Add-on was installed </w:t>
+      </w:r>
+      <w:r>
+        <w:t>successfully</w:t>
+      </w:r>
+      <w:r>
+        <w:t>. If not, restart Firefox and try installing it again.</w:t>
+      </w:r>
+    </w:p>
+    <w:p>
+      <w:pPr>
+        <w:pStyle w:val="NoSpacing"/>
+      </w:pPr>
+    </w:p>
+    <w:p>
+      <w:pPr>
+        <w:pStyle w:val="Heading2"/>
+      </w:pPr>
+      <w:bookmarkStart w:id="11" w:name="_Toc438637040"/>
+      <w:r>
+        <w:t>Installing ConEmu (Optional)</w:t>
+      </w:r>
       <w:bookmarkEnd w:id="11"/>
-    </w:p>
-    <w:p>
-      <w:pPr>
-        <w:pStyle w:val="NoSpacing"/>
-        <w:numPr>
-          <w:ilvl w:val="0"/>
-          <w:numId w:val="8"/>
-        </w:numPr>
-      </w:pPr>
-      <w:r>
-        <w:t>Open Mozilla Firefox</w:t>
-      </w:r>
-    </w:p>
-    <w:p>
-      <w:pPr>
-        <w:pStyle w:val="NoSpacing"/>
-        <w:numPr>
-          <w:ilvl w:val="0"/>
-          <w:numId w:val="8"/>
-        </w:numPr>
-      </w:pPr>
-      <w:r>
-        <w:t>Go to Firebug</w:t>
-      </w:r>
-    </w:p>
-    <w:p>
-      <w:pPr>
-        <w:pStyle w:val="NoSpacing"/>
-        <w:numPr>
-          <w:ilvl w:val="0"/>
-          <w:numId w:val="8"/>
-        </w:numPr>
-      </w:pPr>
-      <w:r>
-        <w:t>Install plugin</w:t>
-      </w:r>
-    </w:p>
-    <w:p>
-      <w:pPr>
-        <w:pStyle w:val="NoSpacing"/>
-        <w:numPr>
-          <w:ilvl w:val="0"/>
-          <w:numId w:val="8"/>
-        </w:numPr>
-      </w:pPr>
-      <w:r>
-        <w:t>Make sure the plugin is installed.</w:t>
-      </w:r>
-    </w:p>
-    <w:p>
-      <w:pPr>
-        <w:pStyle w:val="NoSpacing"/>
-        <w:numPr>
-          <w:ilvl w:val="1"/>
-          <w:numId w:val="8"/>
-        </w:numPr>
-        <w:ind w:left="1134"/>
-      </w:pPr>
-      <w:r>
-        <w:t>Go to any web page</w:t>
-      </w:r>
-    </w:p>
-    <w:p>
-      <w:pPr>
-        <w:pStyle w:val="NoSpacing"/>
-        <w:numPr>
-          <w:ilvl w:val="1"/>
-          <w:numId w:val="8"/>
-        </w:numPr>
-        <w:ind w:left="1134"/>
-      </w:pPr>
-      <w:r>
-        <w:t>Right click on a link or something</w:t>
-      </w:r>
-    </w:p>
-    <w:p>
-      <w:pPr>
-        <w:pStyle w:val="NoSpacing"/>
-        <w:numPr>
-          <w:ilvl w:val="1"/>
-          <w:numId w:val="8"/>
-        </w:numPr>
-        <w:ind w:left="1134"/>
-      </w:pPr>
-      <w:r>
-        <w:t xml:space="preserve">Select </w:t>
-      </w:r>
-      <w:r>
-        <w:t>“</w:t>
-      </w:r>
-      <w:r>
-        <w:t>Inspect Element with Firebug</w:t>
-      </w:r>
-      <w:r>
-        <w:t>” option</w:t>
-      </w:r>
-    </w:p>
-    <w:p>
-      <w:pPr>
-        <w:pStyle w:val="NoSpacing"/>
-        <w:numPr>
-          <w:ilvl w:val="1"/>
-          <w:numId w:val="8"/>
-        </w:numPr>
-        <w:ind w:left="1134"/>
-      </w:pPr>
-      <w:r>
-        <w:t>If “</w:t>
-      </w:r>
-      <w:r>
-        <w:t>Inspect Element with Firebu</w:t>
-      </w:r>
-      <w:r>
-        <w:t xml:space="preserve">g” option is available, the Add-on was installed </w:t>
-      </w:r>
-      <w:r>
-        <w:t>successfully</w:t>
-      </w:r>
-      <w:r>
-        <w:t>. If not, restart Firefox and try installing it again.</w:t>
-      </w:r>
-    </w:p>
-    <w:p>
-      <w:pPr>
-        <w:pStyle w:val="NoSpacing"/>
-      </w:pPr>
-    </w:p>
-    <w:p>
-      <w:pPr>
-        <w:pStyle w:val="Heading2"/>
-      </w:pPr>
-      <w:bookmarkStart w:id="12" w:name="_Toc438637040"/>
-      <w:r>
-        <w:t xml:space="preserve">Installing </w:t>
-      </w:r>
-      <w:proofErr w:type="spellStart"/>
-      <w:r>
-        <w:t>ConEmu</w:t>
-      </w:r>
-      <w:proofErr w:type="spellEnd"/>
-      <w:r>
-        <w:t xml:space="preserve"> (Optional)</w:t>
-      </w:r>
-      <w:bookmarkEnd w:id="12"/>
     </w:p>
     <w:p>
       <w:pPr>
@@ -4789,33 +4617,23 @@
         </w:numPr>
       </w:pPr>
       <w:r>
-        <w:t xml:space="preserve">Download </w:t>
-      </w:r>
-      <w:proofErr w:type="spellStart"/>
+        <w:t>Download ConEmu (Preview installer 32 bit, 64 bit)</w:t>
+      </w:r>
+    </w:p>
+    <w:p>
+      <w:pPr>
+        <w:pStyle w:val="NoSpacing"/>
+        <w:numPr>
+          <w:ilvl w:val="0"/>
+          <w:numId w:val="7"/>
+        </w:numPr>
+      </w:pPr>
+      <w:r>
+        <w:t xml:space="preserve">Install </w:t>
+      </w:r>
       <w:r>
         <w:t>ConEmu</w:t>
       </w:r>
-      <w:proofErr w:type="spellEnd"/>
-      <w:r>
-        <w:t xml:space="preserve"> (Preview installer 32 bit, 64 bit)</w:t>
-      </w:r>
-    </w:p>
-    <w:p>
-      <w:pPr>
-        <w:pStyle w:val="NoSpacing"/>
-        <w:numPr>
-          <w:ilvl w:val="0"/>
-          <w:numId w:val="7"/>
-        </w:numPr>
-      </w:pPr>
-      <w:r>
-        <w:t xml:space="preserve">Install </w:t>
-      </w:r>
-      <w:proofErr w:type="spellStart"/>
-      <w:r>
-        <w:t>ConEmu</w:t>
-      </w:r>
-      <w:proofErr w:type="spellEnd"/>
     </w:p>
     <w:p>
       <w:pPr>
@@ -7201,7 +7019,7 @@
 </file>
 
 <file path=customXml/itemProps2.xml><?xml version="1.0" encoding="utf-8"?>
-<ds:datastoreItem xmlns:ds="http://schemas.openxmlformats.org/officeDocument/2006/customXml" ds:itemID="{4B06806B-1002-431A-B5A9-7FB5A3679FE5}">
+<ds:datastoreItem xmlns:ds="http://schemas.openxmlformats.org/officeDocument/2006/customXml" ds:itemID="{2174FB99-6696-456B-A522-3A18FBEDF4FB}">
   <ds:schemaRefs>
     <ds:schemaRef ds:uri="http://schemas.openxmlformats.org/officeDocument/2006/bibliography"/>
   </ds:schemaRefs>

</xml_diff>